<commit_message>
alteração pdf, home, contatos
</commit_message>
<xml_diff>
--- a/curioPlanos.docx
+++ b/curioPlanos.docx
@@ -263,7 +263,23 @@
           <w:sz w:val="24"/>
           <w:szCs w:val="24"/>
         </w:rPr>
-        <w:t>376, Lagoa redonda-Curió</w:t>
+        <w:t xml:space="preserve">376, Lagoa </w:t>
+      </w:r>
+      <w:r>
+        <w:rPr>
+          <w:rFonts w:ascii="Leelawadee UI" w:hAnsi="Leelawadee UI" w:cs="Leelawadee UI"/>
+          <w:sz w:val="24"/>
+          <w:szCs w:val="24"/>
+        </w:rPr>
+        <w:t>Re</w:t>
+      </w:r>
+      <w:r>
+        <w:rPr>
+          <w:rFonts w:ascii="Leelawadee UI" w:hAnsi="Leelawadee UI" w:cs="Leelawadee UI"/>
+          <w:sz w:val="24"/>
+          <w:szCs w:val="24"/>
+        </w:rPr>
+        <w:t>donda-Curió</w:t>
       </w:r>
       <w:r>
         <w:rPr>
@@ -273,8 +289,6 @@
         </w:rPr>
         <w:t>.</w:t>
       </w:r>
-      <w:bookmarkStart w:id="0" w:name="_GoBack"/>
-      <w:bookmarkEnd w:id="0"/>
     </w:p>
     <w:p>
       <w:pPr>
@@ -334,6 +348,8 @@
         </w:rPr>
         <w:softHyphen/>
       </w:r>
+      <w:bookmarkStart w:id="0" w:name="_GoBack"/>
+      <w:bookmarkEnd w:id="0"/>
     </w:p>
     <w:tbl>
       <w:tblPr>
@@ -2812,7 +2828,7 @@
 </file>
 
 <file path=customXml/itemProps1.xml><?xml version="1.0" encoding="utf-8"?>
-<ds:datastoreItem xmlns:ds="http://schemas.openxmlformats.org/officeDocument/2006/customXml" ds:itemID="{7639BEDF-D49C-4C10-B2F5-4D33BF5C4815}">
+<ds:datastoreItem xmlns:ds="http://schemas.openxmlformats.org/officeDocument/2006/customXml" ds:itemID="{AF5A29F9-54ED-4F44-A26E-529BD7431CDD}">
   <ds:schemaRefs>
     <ds:schemaRef ds:uri="http://schemas.openxmlformats.org/officeDocument/2006/bibliography"/>
   </ds:schemaRefs>

</xml_diff>